<commit_message>
Updated README and submission docx
</commit_message>
<xml_diff>
--- a/Module_1_Assignment/Module_1_assignment.docx
+++ b/Module_1_Assignment/Module_1_assignment.docx
@@ -1,6 +1,6 @@
 
 <file path=word/document.xml><?xml version="1.0" encoding="utf-8"?>
-<w:document xmlns:wpc="http://schemas.microsoft.com/office/word/2010/wordprocessingCanvas" xmlns:cx="http://schemas.microsoft.com/office/drawing/2014/chartex" xmlns:cx1="http://schemas.microsoft.com/office/drawing/2015/9/8/chartex" xmlns:cx2="http://schemas.microsoft.com/office/drawing/2015/10/21/chartex" xmlns:cx3="http://schemas.microsoft.com/office/drawing/2016/5/9/chartex" xmlns:cx4="http://schemas.microsoft.com/office/drawing/2016/5/10/chartex" xmlns:cx5="http://schemas.microsoft.com/office/drawing/2016/5/11/chartex" xmlns:cx6="http://schemas.microsoft.com/office/drawing/2016/5/12/chartex" xmlns:cx7="http://schemas.microsoft.com/office/drawing/2016/5/13/chartex" xmlns:cx8="http://schemas.microsoft.com/office/drawing/2016/5/14/chartex" xmlns:mc="http://schemas.openxmlformats.org/markup-compatibility/2006" xmlns:aink="http://schemas.microsoft.com/office/drawing/2016/ink" xmlns:am3d="http://schemas.microsoft.com/office/drawing/2017/model3d" xmlns:o="urn:schemas-microsoft-com:office:office" xmlns:oel="http://schemas.microsoft.com/office/2019/extlst" xmlns:r="http://schemas.openxmlformats.org/officeDocument/2006/relationships" xmlns:m="http://schemas.openxmlformats.org/officeDocument/2006/math" xmlns:v="urn:schemas-microsoft-com:vml" xmlns:wp14="http://schemas.microsoft.com/office/word/2010/wordprocessingDrawing" xmlns:wp="http://schemas.openxmlformats.org/drawingml/2006/wordprocessingDrawing" xmlns:w10="urn:schemas-microsoft-com:office:word" xmlns:w="http://schemas.openxmlformats.org/wordprocessingml/2006/main" xmlns:w14="http://schemas.microsoft.com/office/word/2010/wordml" xmlns:w15="http://schemas.microsoft.com/office/word/2012/wordml" xmlns:w16cex="http://schemas.microsoft.com/office/word/2018/wordml/cex" xmlns:w16cid="http://schemas.microsoft.com/office/word/2016/wordml/cid" xmlns:w16="http://schemas.microsoft.com/office/word/2018/wordml" xmlns:w16du="http://schemas.microsoft.com/office/word/2023/wordml/word16du" xmlns:w16sdtdh="http://schemas.microsoft.com/office/word/2020/wordml/sdtdatahash" xmlns:w16se="http://schemas.microsoft.com/office/word/2015/wordml/symex" xmlns:wpg="http://schemas.microsoft.com/office/word/2010/wordprocessingGroup" xmlns:wpi="http://schemas.microsoft.com/office/word/2010/wordprocessingInk" xmlns:wne="http://schemas.microsoft.com/office/word/2006/wordml" xmlns:wps="http://schemas.microsoft.com/office/word/2010/wordprocessingShape" mc:Ignorable="w14 w15 w16se w16cid w16 w16cex w16sdtdh w16du wp14">
+<w:document xmlns:wpc="http://schemas.microsoft.com/office/word/2010/wordprocessingCanvas" xmlns:cx="http://schemas.microsoft.com/office/drawing/2014/chartex" xmlns:cx1="http://schemas.microsoft.com/office/drawing/2015/9/8/chartex" xmlns:cx2="http://schemas.microsoft.com/office/drawing/2015/10/21/chartex" xmlns:cx3="http://schemas.microsoft.com/office/drawing/2016/5/9/chartex" xmlns:cx4="http://schemas.microsoft.com/office/drawing/2016/5/10/chartex" xmlns:cx5="http://schemas.microsoft.com/office/drawing/2016/5/11/chartex" xmlns:cx6="http://schemas.microsoft.com/office/drawing/2016/5/12/chartex" xmlns:cx7="http://schemas.microsoft.com/office/drawing/2016/5/13/chartex" xmlns:cx8="http://schemas.microsoft.com/office/drawing/2016/5/14/chartex" xmlns:mc="http://schemas.openxmlformats.org/markup-compatibility/2006" xmlns:aink="http://schemas.microsoft.com/office/drawing/2016/ink" xmlns:am3d="http://schemas.microsoft.com/office/drawing/2017/model3d" xmlns:o="urn:schemas-microsoft-com:office:office" xmlns:r="http://schemas.openxmlformats.org/officeDocument/2006/relationships" xmlns:m="http://schemas.openxmlformats.org/officeDocument/2006/math" xmlns:v="urn:schemas-microsoft-com:vml" xmlns:wp14="http://schemas.microsoft.com/office/word/2010/wordprocessingDrawing" xmlns:wp="http://schemas.openxmlformats.org/drawingml/2006/wordprocessingDrawing" xmlns:w10="urn:schemas-microsoft-com:office:word" xmlns:w="http://schemas.openxmlformats.org/wordprocessingml/2006/main" xmlns:w14="http://schemas.microsoft.com/office/word/2010/wordml" xmlns:w15="http://schemas.microsoft.com/office/word/2012/wordml" xmlns:w16cex="http://schemas.microsoft.com/office/word/2018/wordml/cex" xmlns:w16cid="http://schemas.microsoft.com/office/word/2016/wordml/cid" xmlns:w16="http://schemas.microsoft.com/office/word/2018/wordml" xmlns:w16sdtdh="http://schemas.microsoft.com/office/word/2020/wordml/sdtdatahash" xmlns:w16se="http://schemas.microsoft.com/office/word/2015/wordml/symex" xmlns:wpg="http://schemas.microsoft.com/office/word/2010/wordprocessingGroup" xmlns:wpi="http://schemas.microsoft.com/office/word/2010/wordprocessingInk" xmlns:wne="http://schemas.microsoft.com/office/word/2006/wordml" xmlns:wps="http://schemas.microsoft.com/office/word/2010/wordprocessingShape" mc:Ignorable="w14 w15 w16se w16cid w16 w16cex w16sdtdh wp14">
   <w:body>
     <w:p>
       <w:pPr>
@@ -13,13 +13,7 @@
         <w:rPr>
           <w:rFonts w:ascii="Times New Roman" w:hAnsi="Times New Roman" w:cs="Times New Roman"/>
         </w:rPr>
-        <w:t>Module 1</w:t>
-      </w:r>
-      <w:r>
-        <w:rPr>
-          <w:rFonts w:ascii="Times New Roman" w:hAnsi="Times New Roman" w:cs="Times New Roman"/>
-        </w:rPr>
-        <w:t xml:space="preserve"> Assignment</w:t>
+        <w:t>Module 1 Assignment</w:t>
       </w:r>
     </w:p>
     <w:p>
@@ -278,7 +272,13 @@
         <w:rPr>
           <w:rFonts w:ascii="Times New Roman" w:hAnsi="Times New Roman" w:cs="Times New Roman"/>
         </w:rPr>
-        <w:t>BEGIN</w:t>
+        <w:t>BEGI</w:t>
+      </w:r>
+      <w:r>
+        <w:rPr>
+          <w:rFonts w:ascii="Times New Roman" w:hAnsi="Times New Roman" w:cs="Times New Roman"/>
+        </w:rPr>
+        <w:t>N</w:t>
       </w:r>
     </w:p>
     <w:p>
@@ -392,19 +392,7 @@
         <w:rPr>
           <w:rFonts w:ascii="Times New Roman" w:hAnsi="Times New Roman" w:cs="Times New Roman"/>
         </w:rPr>
-        <w:t xml:space="preserve">  </w:t>
-      </w:r>
-      <w:r>
-        <w:rPr>
-          <w:rFonts w:ascii="Times New Roman" w:hAnsi="Times New Roman" w:cs="Times New Roman"/>
-        </w:rPr>
-        <w:t xml:space="preserve">DISPLAY the </w:t>
-      </w:r>
-      <w:r>
-        <w:rPr>
-          <w:rFonts w:ascii="Times New Roman" w:hAnsi="Times New Roman" w:cs="Times New Roman"/>
-        </w:rPr>
-        <w:t>product</w:t>
+        <w:t xml:space="preserve">  DISPLAY the product</w:t>
       </w:r>
     </w:p>
     <w:p>
@@ -444,7 +432,13 @@
         <w:rPr>
           <w:rFonts w:ascii="Times New Roman" w:hAnsi="Times New Roman" w:cs="Times New Roman"/>
         </w:rPr>
-        <w:t xml:space="preserve">    CALCULATE the division of </w:t>
+        <w:t xml:space="preserve">    CAL</w:t>
+      </w:r>
+      <w:r>
+        <w:rPr>
+          <w:rFonts w:ascii="Times New Roman" w:hAnsi="Times New Roman" w:cs="Times New Roman"/>
+        </w:rPr>
+        <w:t xml:space="preserve">CULATE the division of </w:t>
       </w:r>
       <w:r>
         <w:rPr>
@@ -476,6 +470,20 @@
         <w:rPr>
           <w:rFonts w:ascii="Times New Roman" w:hAnsi="Times New Roman" w:cs="Times New Roman"/>
         </w:rPr>
+        <w:t xml:space="preserve">    CALCULATE the modulus of a by b</w:t>
+      </w:r>
+    </w:p>
+    <w:p>
+      <w:pPr>
+        <w:pStyle w:val="ListBullet2"/>
+        <w:rPr>
+          <w:rFonts w:ascii="Times New Roman" w:hAnsi="Times New Roman" w:cs="Times New Roman"/>
+        </w:rPr>
+      </w:pPr>
+      <w:r>
+        <w:rPr>
+          <w:rFonts w:ascii="Times New Roman" w:hAnsi="Times New Roman" w:cs="Times New Roman"/>
+        </w:rPr>
         <w:t xml:space="preserve">    DISPLAY </w:t>
       </w:r>
       <w:r>
@@ -489,6 +497,12 @@
           <w:rFonts w:ascii="Times New Roman" w:hAnsi="Times New Roman" w:cs="Times New Roman"/>
         </w:rPr>
         <w:t xml:space="preserve"> quotient</w:t>
+      </w:r>
+      <w:r>
+        <w:rPr>
+          <w:rFonts w:ascii="Times New Roman" w:hAnsi="Times New Roman" w:cs="Times New Roman"/>
+        </w:rPr>
+        <w:t xml:space="preserve"> with remainder as needed</w:t>
       </w:r>
     </w:p>
     <w:p>
@@ -594,7 +608,13 @@
         <w:rPr>
           <w:rFonts w:ascii="Times New Roman" w:hAnsi="Times New Roman" w:cs="Times New Roman"/>
         </w:rPr>
-        <w:t>Below is the Python source code that implements the addition, subtraction, multiplication, and division operations as specified in Parts 1 and 2.</w:t>
+        <w:t xml:space="preserve">Below is the Python source code that implements the addition, subtraction, multiplication, and division operations as specified in Parts 1 </w:t>
+      </w:r>
+      <w:r>
+        <w:rPr>
+          <w:rFonts w:ascii="Times New Roman" w:hAnsi="Times New Roman" w:cs="Times New Roman"/>
+        </w:rPr>
+        <w:t>and 2.</w:t>
       </w:r>
     </w:p>
     <w:p>
@@ -678,7 +698,13 @@
           <w:rFonts w:ascii="Times New Roman" w:hAnsi="Times New Roman" w:cs="Times New Roman"/>
         </w:rPr>
         <w:br/>
-        <w:t xml:space="preserve">    def multiply(self, a, b):</w:t>
+        <w:t xml:space="preserve">    de</w:t>
+      </w:r>
+      <w:r>
+        <w:rPr>
+          <w:rFonts w:ascii="Times New Roman" w:hAnsi="Times New Roman" w:cs="Times New Roman"/>
+        </w:rPr>
+        <w:t>f multiply(self, a, b):</w:t>
       </w:r>
       <w:r>
         <w:rPr>
@@ -748,7 +774,13 @@
           <w:rFonts w:ascii="Times New Roman" w:hAnsi="Times New Roman" w:cs="Times New Roman"/>
         </w:rPr>
         <w:br/>
-        <w:t xml:space="preserve">            return</w:t>
+        <w:t xml:space="preserve">           </w:t>
+      </w:r>
+      <w:r>
+        <w:rPr>
+          <w:rFonts w:ascii="Times New Roman" w:hAnsi="Times New Roman" w:cs="Times New Roman"/>
+        </w:rPr>
+        <w:t xml:space="preserve"> return</w:t>
       </w:r>
       <w:r>
         <w:rPr>
@@ -1418,6 +1450,9 @@
     </w:p>
     <w:p>
       <w:r>
+        <w:rPr>
+          <w:noProof/>
+        </w:rPr>
         <w:drawing>
           <wp:inline distT="0" distB="0" distL="0" distR="0" wp14:anchorId="68F440C6" wp14:editId="4615D495">
             <wp:extent cx="4001058" cy="5306165"/>
@@ -1466,6 +1501,9 @@
     </w:p>
     <w:p>
       <w:r>
+        <w:rPr>
+          <w:noProof/>
+        </w:rPr>
         <w:drawing>
           <wp:inline distT="0" distB="0" distL="0" distR="0" wp14:anchorId="4FB43144" wp14:editId="4ED2E208">
             <wp:extent cx="3962953" cy="5277587"/>
@@ -1545,48 +1583,6 @@
         <w:rPr>
           <w:rFonts w:ascii="Times New Roman" w:hAnsi="Times New Roman" w:cs="Times New Roman"/>
         </w:rPr>
-        <w:t xml:space="preserve">Error handling for </w:t>
-      </w:r>
-      <w:r>
-        <w:rPr>
-          <w:rFonts w:ascii="Times New Roman" w:hAnsi="Times New Roman" w:cs="Times New Roman"/>
-        </w:rPr>
-        <w:t>non-numerical characters</w:t>
-      </w:r>
-    </w:p>
-    <w:p>
-      <w:pPr>
-        <w:pStyle w:val="ListParagraph"/>
-        <w:numPr>
-          <w:ilvl w:val="0"/>
-          <w:numId w:val="10"/>
-        </w:numPr>
-        <w:rPr>
-          <w:rFonts w:ascii="Times New Roman" w:hAnsi="Times New Roman" w:cs="Times New Roman"/>
-        </w:rPr>
-      </w:pPr>
-      <w:r>
-        <w:rPr>
-          <w:rFonts w:ascii="Times New Roman" w:hAnsi="Times New Roman" w:cs="Times New Roman"/>
-        </w:rPr>
-        <w:t>Handling division with remainders</w:t>
-      </w:r>
-    </w:p>
-    <w:p>
-      <w:pPr>
-        <w:pStyle w:val="ListParagraph"/>
-        <w:numPr>
-          <w:ilvl w:val="0"/>
-          <w:numId w:val="10"/>
-        </w:numPr>
-        <w:rPr>
-          <w:rFonts w:ascii="Times New Roman" w:hAnsi="Times New Roman" w:cs="Times New Roman"/>
-        </w:rPr>
-      </w:pPr>
-      <w:r>
-        <w:rPr>
-          <w:rFonts w:ascii="Times New Roman" w:hAnsi="Times New Roman" w:cs="Times New Roman"/>
-        </w:rPr>
         <w:t>Allowing the program to continue until the user wants to stop</w:t>
       </w:r>
     </w:p>
@@ -1646,7 +1642,7 @@
 </file>
 
 <file path=word/numbering.xml><?xml version="1.0" encoding="utf-8"?>
-<w:numbering xmlns:wpc="http://schemas.microsoft.com/office/word/2010/wordprocessingCanvas" xmlns:cx="http://schemas.microsoft.com/office/drawing/2014/chartex" xmlns:cx1="http://schemas.microsoft.com/office/drawing/2015/9/8/chartex" xmlns:cx2="http://schemas.microsoft.com/office/drawing/2015/10/21/chartex" xmlns:cx3="http://schemas.microsoft.com/office/drawing/2016/5/9/chartex" xmlns:cx4="http://schemas.microsoft.com/office/drawing/2016/5/10/chartex" xmlns:cx5="http://schemas.microsoft.com/office/drawing/2016/5/11/chartex" xmlns:cx6="http://schemas.microsoft.com/office/drawing/2016/5/12/chartex" xmlns:cx7="http://schemas.microsoft.com/office/drawing/2016/5/13/chartex" xmlns:cx8="http://schemas.microsoft.com/office/drawing/2016/5/14/chartex" xmlns:mc="http://schemas.openxmlformats.org/markup-compatibility/2006" xmlns:aink="http://schemas.microsoft.com/office/drawing/2016/ink" xmlns:am3d="http://schemas.microsoft.com/office/drawing/2017/model3d" xmlns:o="urn:schemas-microsoft-com:office:office" xmlns:oel="http://schemas.microsoft.com/office/2019/extlst" xmlns:r="http://schemas.openxmlformats.org/officeDocument/2006/relationships" xmlns:m="http://schemas.openxmlformats.org/officeDocument/2006/math" xmlns:v="urn:schemas-microsoft-com:vml" xmlns:wp14="http://schemas.microsoft.com/office/word/2010/wordprocessingDrawing" xmlns:wp="http://schemas.openxmlformats.org/drawingml/2006/wordprocessingDrawing" xmlns:w10="urn:schemas-microsoft-com:office:word" xmlns:w="http://schemas.openxmlformats.org/wordprocessingml/2006/main" xmlns:w14="http://schemas.microsoft.com/office/word/2010/wordml" xmlns:w15="http://schemas.microsoft.com/office/word/2012/wordml" xmlns:w16cex="http://schemas.microsoft.com/office/word/2018/wordml/cex" xmlns:w16cid="http://schemas.microsoft.com/office/word/2016/wordml/cid" xmlns:w16="http://schemas.microsoft.com/office/word/2018/wordml" xmlns:w16du="http://schemas.microsoft.com/office/word/2023/wordml/word16du" xmlns:w16sdtdh="http://schemas.microsoft.com/office/word/2020/wordml/sdtdatahash" xmlns:w16se="http://schemas.microsoft.com/office/word/2015/wordml/symex" xmlns:wpg="http://schemas.microsoft.com/office/word/2010/wordprocessingGroup" xmlns:wpi="http://schemas.microsoft.com/office/word/2010/wordprocessingInk" xmlns:wne="http://schemas.microsoft.com/office/word/2006/wordml" xmlns:wps="http://schemas.microsoft.com/office/word/2010/wordprocessingShape" mc:Ignorable="w14 w15 w16se w16cid w16 w16cex w16sdtdh w16du wp14">
+<w:numbering xmlns:wpc="http://schemas.microsoft.com/office/word/2010/wordprocessingCanvas" xmlns:cx="http://schemas.microsoft.com/office/drawing/2014/chartex" xmlns:cx1="http://schemas.microsoft.com/office/drawing/2015/9/8/chartex" xmlns:cx2="http://schemas.microsoft.com/office/drawing/2015/10/21/chartex" xmlns:cx3="http://schemas.microsoft.com/office/drawing/2016/5/9/chartex" xmlns:cx4="http://schemas.microsoft.com/office/drawing/2016/5/10/chartex" xmlns:cx5="http://schemas.microsoft.com/office/drawing/2016/5/11/chartex" xmlns:cx6="http://schemas.microsoft.com/office/drawing/2016/5/12/chartex" xmlns:cx7="http://schemas.microsoft.com/office/drawing/2016/5/13/chartex" xmlns:cx8="http://schemas.microsoft.com/office/drawing/2016/5/14/chartex" xmlns:mc="http://schemas.openxmlformats.org/markup-compatibility/2006" xmlns:aink="http://schemas.microsoft.com/office/drawing/2016/ink" xmlns:am3d="http://schemas.microsoft.com/office/drawing/2017/model3d" xmlns:o="urn:schemas-microsoft-com:office:office" xmlns:r="http://schemas.openxmlformats.org/officeDocument/2006/relationships" xmlns:m="http://schemas.openxmlformats.org/officeDocument/2006/math" xmlns:v="urn:schemas-microsoft-com:vml" xmlns:wp14="http://schemas.microsoft.com/office/word/2010/wordprocessingDrawing" xmlns:wp="http://schemas.openxmlformats.org/drawingml/2006/wordprocessingDrawing" xmlns:w10="urn:schemas-microsoft-com:office:word" xmlns:w="http://schemas.openxmlformats.org/wordprocessingml/2006/main" xmlns:w14="http://schemas.microsoft.com/office/word/2010/wordml" xmlns:w15="http://schemas.microsoft.com/office/word/2012/wordml" xmlns:w16cex="http://schemas.microsoft.com/office/word/2018/wordml/cex" xmlns:w16cid="http://schemas.microsoft.com/office/word/2016/wordml/cid" xmlns:w16="http://schemas.microsoft.com/office/word/2018/wordml" xmlns:w16sdtdh="http://schemas.microsoft.com/office/word/2020/wordml/sdtdatahash" xmlns:w16se="http://schemas.microsoft.com/office/word/2015/wordml/symex" xmlns:wpg="http://schemas.microsoft.com/office/word/2010/wordprocessingGroup" xmlns:wpi="http://schemas.microsoft.com/office/word/2010/wordprocessingInk" xmlns:wne="http://schemas.microsoft.com/office/word/2006/wordml" xmlns:wps="http://schemas.microsoft.com/office/word/2010/wordprocessingShape" mc:Ignorable="w14 w15 w16se w16cid w16 w16cex w16sdtdh wp14">
   <w:abstractNum w:abstractNumId="0" w15:restartNumberingAfterBreak="0">
     <w:nsid w:val="FFFFFF7C"/>
     <w:multiLevelType w:val="singleLevel"/>
@@ -1930,41 +1926,41 @@
       </w:rPr>
     </w:lvl>
   </w:abstractNum>
-  <w:num w:numId="1" w16cid:durableId="864905852">
+  <w:num w:numId="1">
     <w:abstractNumId w:val="8"/>
   </w:num>
-  <w:num w:numId="2" w16cid:durableId="1725638269">
+  <w:num w:numId="2">
     <w:abstractNumId w:val="6"/>
   </w:num>
-  <w:num w:numId="3" w16cid:durableId="191574645">
+  <w:num w:numId="3">
     <w:abstractNumId w:val="5"/>
   </w:num>
-  <w:num w:numId="4" w16cid:durableId="1649242783">
+  <w:num w:numId="4">
     <w:abstractNumId w:val="4"/>
   </w:num>
-  <w:num w:numId="5" w16cid:durableId="946545773">
+  <w:num w:numId="5">
     <w:abstractNumId w:val="7"/>
   </w:num>
-  <w:num w:numId="6" w16cid:durableId="1253128994">
+  <w:num w:numId="6">
     <w:abstractNumId w:val="3"/>
   </w:num>
-  <w:num w:numId="7" w16cid:durableId="32922558">
+  <w:num w:numId="7">
     <w:abstractNumId w:val="2"/>
   </w:num>
-  <w:num w:numId="8" w16cid:durableId="1471248449">
+  <w:num w:numId="8">
     <w:abstractNumId w:val="1"/>
   </w:num>
-  <w:num w:numId="9" w16cid:durableId="901645187">
+  <w:num w:numId="9">
     <w:abstractNumId w:val="0"/>
   </w:num>
-  <w:num w:numId="10" w16cid:durableId="1196654284">
+  <w:num w:numId="10">
     <w:abstractNumId w:val="9"/>
   </w:num>
 </w:numbering>
 </file>
 
 <file path=word/styles.xml><?xml version="1.0" encoding="utf-8"?>
-<w:styles xmlns:mc="http://schemas.openxmlformats.org/markup-compatibility/2006" xmlns:r="http://schemas.openxmlformats.org/officeDocument/2006/relationships" xmlns:w="http://schemas.openxmlformats.org/wordprocessingml/2006/main" xmlns:w14="http://schemas.microsoft.com/office/word/2010/wordml" xmlns:w15="http://schemas.microsoft.com/office/word/2012/wordml" xmlns:w16cex="http://schemas.microsoft.com/office/word/2018/wordml/cex" xmlns:w16cid="http://schemas.microsoft.com/office/word/2016/wordml/cid" xmlns:w16="http://schemas.microsoft.com/office/word/2018/wordml" xmlns:w16du="http://schemas.microsoft.com/office/word/2023/wordml/word16du" xmlns:w16sdtdh="http://schemas.microsoft.com/office/word/2020/wordml/sdtdatahash" xmlns:w16se="http://schemas.microsoft.com/office/word/2015/wordml/symex" mc:Ignorable="w14 w15 w16se w16cid w16 w16cex w16sdtdh w16du">
+<w:styles xmlns:mc="http://schemas.openxmlformats.org/markup-compatibility/2006" xmlns:r="http://schemas.openxmlformats.org/officeDocument/2006/relationships" xmlns:w="http://schemas.openxmlformats.org/wordprocessingml/2006/main" xmlns:w14="http://schemas.microsoft.com/office/word/2010/wordml" xmlns:w15="http://schemas.microsoft.com/office/word/2012/wordml" xmlns:w16cex="http://schemas.microsoft.com/office/word/2018/wordml/cex" xmlns:w16cid="http://schemas.microsoft.com/office/word/2016/wordml/cid" xmlns:w16="http://schemas.microsoft.com/office/word/2018/wordml" xmlns:w16sdtdh="http://schemas.microsoft.com/office/word/2020/wordml/sdtdatahash" xmlns:w16se="http://schemas.microsoft.com/office/word/2015/wordml/symex" mc:Ignorable="w14 w15 w16se w16cid w16 w16cex w16sdtdh">
   <w:docDefaults>
     <w:rPrDefault>
       <w:rPr>
@@ -2566,6 +2562,7 @@
   <w:style w:type="character" w:default="1" w:styleId="DefaultParagraphFont">
     <w:name w:val="Default Paragraph Font"/>
     <w:uiPriority w:val="1"/>
+    <w:semiHidden/>
     <w:unhideWhenUsed/>
   </w:style>
   <w:style w:type="table" w:default="1" w:styleId="TableNormal">

</xml_diff>